<commit_message>
Correção de erro conceitual de interpretação da Atividade 1
</commit_message>
<xml_diff>
--- a/UakitiPires.docx
+++ b/UakitiPires.docx
@@ -156,21 +156,7 @@
         <w:rPr>
           <w:lang w:val="pt-BR"/>
         </w:rPr>
-        <w:t>: O nome sugerido da tabela “Departamento” foi alterado para a “</w:t>
-      </w:r>
-      <w:proofErr w:type="spellStart"/>
-      <w:r>
-        <w:rPr>
-          <w:lang w:val="pt-BR"/>
-        </w:rPr>
-        <w:t>Departament</w:t>
-      </w:r>
-      <w:proofErr w:type="spellEnd"/>
-      <w:r>
-        <w:rPr>
-          <w:lang w:val="pt-BR"/>
-        </w:rPr>
-        <w:t>”, com o intuito de manter o padrão de nomes das tabelas e colunas em inglês.</w:t>
+        <w:t>: O nome sugerido da tabela “Departamento” foi alterado para a “Departament”, com o intuito de manter o padrão de nomes das tabelas e colunas em inglês.</w:t>
       </w:r>
     </w:p>
     <w:p>
@@ -206,21 +192,7 @@
         <w:rPr>
           <w:lang w:val="pt-BR"/>
         </w:rPr>
-        <w:t xml:space="preserve"> da tabela “</w:t>
-      </w:r>
-      <w:proofErr w:type="spellStart"/>
-      <w:r>
-        <w:rPr>
-          <w:lang w:val="pt-BR"/>
-        </w:rPr>
-        <w:t>Departament</w:t>
-      </w:r>
-      <w:proofErr w:type="spellEnd"/>
-      <w:r>
-        <w:rPr>
-          <w:lang w:val="pt-BR"/>
-        </w:rPr>
-        <w:t>”</w:t>
+        <w:t xml:space="preserve"> da tabela “Departament”</w:t>
       </w:r>
       <w:r>
         <w:rPr>
@@ -250,49 +222,7 @@
         <w:rPr>
           <w:lang w:val="pt-BR"/>
         </w:rPr>
-        <w:t>“</w:t>
-      </w:r>
-      <w:proofErr w:type="spellStart"/>
-      <w:r>
-        <w:rPr>
-          <w:lang w:val="pt-BR"/>
-        </w:rPr>
-        <w:t>Employee</w:t>
-      </w:r>
-      <w:proofErr w:type="spellEnd"/>
-      <w:r>
-        <w:rPr>
-          <w:lang w:val="pt-BR"/>
-        </w:rPr>
-        <w:t>” ele foi alterado para o valor 2. Haja vista que só existiam dois tipos de valores na coluna “</w:t>
-      </w:r>
-      <w:proofErr w:type="spellStart"/>
-      <w:r>
-        <w:rPr>
-          <w:lang w:val="pt-BR"/>
-        </w:rPr>
-        <w:t>DepartmentId</w:t>
-      </w:r>
-      <w:proofErr w:type="spellEnd"/>
-      <w:r>
-        <w:rPr>
-          <w:lang w:val="pt-BR"/>
-        </w:rPr>
-        <w:t>” da tabela “</w:t>
-      </w:r>
-      <w:proofErr w:type="spellStart"/>
-      <w:r>
-        <w:rPr>
-          <w:lang w:val="pt-BR"/>
-        </w:rPr>
-        <w:t>Employee</w:t>
-      </w:r>
-      <w:proofErr w:type="spellEnd"/>
-      <w:r>
-        <w:rPr>
-          <w:lang w:val="pt-BR"/>
-        </w:rPr>
-        <w:t xml:space="preserve">”, e que o tipo de departamento </w:t>
+        <w:t xml:space="preserve">“Employee” ele foi alterado para o valor 2. Haja vista que só existiam dois tipos de valores na coluna “DepartmentId” da tabela “Employee”, e que o tipo de departamento </w:t>
       </w:r>
       <w:r>
         <w:rPr>
@@ -319,111 +249,6 @@
     </w:p>
     <w:p>
       <w:pPr>
-        <w:jc w:val="both"/>
-        <w:rPr>
-          <w:lang w:val="pt-BR"/>
-        </w:rPr>
-      </w:pPr>
-      <w:r>
-        <w:rPr>
-          <w:b/>
-          <w:bCs/>
-          <w:lang w:val="pt-BR"/>
-        </w:rPr>
-        <w:t>Obs3</w:t>
-      </w:r>
-      <w:r>
-        <w:rPr>
-          <w:lang w:val="pt-BR"/>
-        </w:rPr>
-        <w:t xml:space="preserve">: Depois de analisar os dados, foi constatado que para o departamento de </w:t>
-      </w:r>
-      <w:r>
-        <w:rPr>
-          <w:i/>
-          <w:iCs/>
-          <w:lang w:val="pt-BR"/>
-        </w:rPr>
-        <w:t>I</w:t>
-      </w:r>
-      <w:r>
-        <w:rPr>
-          <w:i/>
-          <w:iCs/>
-          <w:lang w:val="pt-BR"/>
-        </w:rPr>
-        <w:t>T</w:t>
-      </w:r>
-      <w:r>
-        <w:rPr>
-          <w:lang w:val="pt-BR"/>
-        </w:rPr>
-        <w:t xml:space="preserve"> existiam dois funcionários com o salário maior, mas como descrito na solicitação não foi considerada a ordenação ou qualquer outro tipo de </w:t>
-      </w:r>
-      <w:proofErr w:type="spellStart"/>
-      <w:r>
-        <w:rPr>
-          <w:lang w:val="pt-BR"/>
-        </w:rPr>
-        <w:t>rankeamento</w:t>
-      </w:r>
-      <w:proofErr w:type="spellEnd"/>
-      <w:r>
-        <w:rPr>
-          <w:lang w:val="pt-BR"/>
-        </w:rPr>
-        <w:t xml:space="preserve"> para os funcionários. </w:t>
-      </w:r>
-      <w:r>
-        <w:rPr>
-          <w:lang w:val="pt-BR"/>
-        </w:rPr>
-        <w:t>Para solucionar uma possível má interpretação dos dados foi construída uma consulta adicional que traz todos os funcionários com o maior salário do departamento e incluída nessa consulta uma coluna com o total de funcionários com o maior salário do departamento.</w:t>
-      </w:r>
-    </w:p>
-    <w:p>
-      <w:pPr>
-        <w:jc w:val="both"/>
-        <w:rPr>
-          <w:lang w:val="pt-BR"/>
-        </w:rPr>
-      </w:pPr>
-    </w:p>
-    <w:p>
-      <w:pPr>
-        <w:jc w:val="both"/>
-        <w:rPr>
-          <w:lang w:val="pt-BR"/>
-        </w:rPr>
-      </w:pPr>
-    </w:p>
-    <w:p>
-      <w:pPr>
-        <w:jc w:val="both"/>
-        <w:rPr>
-          <w:lang w:val="pt-BR"/>
-        </w:rPr>
-      </w:pPr>
-    </w:p>
-    <w:p>
-      <w:pPr>
-        <w:jc w:val="both"/>
-        <w:rPr>
-          <w:lang w:val="pt-BR"/>
-        </w:rPr>
-      </w:pPr>
-    </w:p>
-    <w:p>
-      <w:pPr>
-        <w:jc w:val="both"/>
-        <w:rPr>
-          <w:lang w:val="pt-BR"/>
-        </w:rPr>
-      </w:pPr>
-    </w:p>
-    <w:p>
-      <w:pPr>
-        <w:keepNext/>
         <w:jc w:val="both"/>
         <w:rPr>
           <w:lang w:val="pt-BR"/>
@@ -552,6 +377,7 @@
           <w:noProof/>
           <w:lang w:val="pt-BR"/>
         </w:rPr>
+        <w:lastRenderedPageBreak/>
         <w:drawing>
           <wp:inline distT="0" distB="0" distL="0" distR="0" wp14:anchorId="0F1D4B4A" wp14:editId="2E7CF394">
             <wp:extent cx="6332220" cy="2672080"/>
@@ -668,70 +494,6 @@
           <w:lang w:val="pt-BR"/>
         </w:rPr>
       </w:pPr>
-    </w:p>
-    <w:p>
-      <w:pPr>
-        <w:jc w:val="both"/>
-        <w:rPr>
-          <w:lang w:val="pt-BR"/>
-        </w:rPr>
-      </w:pPr>
-    </w:p>
-    <w:p>
-      <w:pPr>
-        <w:jc w:val="both"/>
-        <w:rPr>
-          <w:lang w:val="pt-BR"/>
-        </w:rPr>
-      </w:pPr>
-    </w:p>
-    <w:p>
-      <w:pPr>
-        <w:jc w:val="both"/>
-        <w:rPr>
-          <w:lang w:val="pt-BR"/>
-        </w:rPr>
-      </w:pPr>
-    </w:p>
-    <w:p>
-      <w:pPr>
-        <w:jc w:val="both"/>
-        <w:rPr>
-          <w:lang w:val="pt-BR"/>
-        </w:rPr>
-      </w:pPr>
-    </w:p>
-    <w:p>
-      <w:pPr>
-        <w:jc w:val="both"/>
-        <w:rPr>
-          <w:lang w:val="pt-BR"/>
-        </w:rPr>
-      </w:pPr>
-    </w:p>
-    <w:p>
-      <w:pPr>
-        <w:jc w:val="both"/>
-        <w:rPr>
-          <w:lang w:val="pt-BR"/>
-        </w:rPr>
-      </w:pPr>
-    </w:p>
-    <w:p>
-      <w:pPr>
-        <w:jc w:val="both"/>
-        <w:rPr>
-          <w:lang w:val="pt-BR"/>
-        </w:rPr>
-      </w:pPr>
-    </w:p>
-    <w:p>
-      <w:pPr>
-        <w:jc w:val="both"/>
-        <w:rPr>
-          <w:lang w:val="pt-BR"/>
-        </w:rPr>
-      </w:pPr>
       <w:r>
         <w:rPr>
           <w:lang w:val="pt-BR"/>
@@ -766,16 +528,8 @@
         <w:rPr>
           <w:lang w:val="pt-BR"/>
         </w:rPr>
-        <w:t xml:space="preserve"> com maior salário do departamento, não ordenada ou </w:t>
-      </w:r>
-      <w:proofErr w:type="spellStart"/>
-      <w:r>
-        <w:rPr>
-          <w:lang w:val="pt-BR"/>
-        </w:rPr>
-        <w:t>rankeada</w:t>
-      </w:r>
-      <w:proofErr w:type="spellEnd"/>
+        <w:t xml:space="preserve"> com maior salário do departamento, não ordenada ou rankeada</w:t>
+      </w:r>
       <w:r>
         <w:rPr>
           <w:lang w:val="pt-BR"/>
@@ -1285,563 +1039,6 @@
     </w:tbl>
     <w:p>
       <w:pPr>
-        <w:jc w:val="both"/>
-        <w:rPr>
-          <w:lang w:val="pt-BR"/>
-        </w:rPr>
-      </w:pPr>
-    </w:p>
-    <w:p>
-      <w:pPr>
-        <w:rPr>
-          <w:lang w:val="pt-BR"/>
-        </w:rPr>
-      </w:pPr>
-      <w:r>
-        <w:rPr>
-          <w:lang w:val="pt-BR"/>
-        </w:rPr>
-        <w:t>Resultados da consulta de todos dos funcionários com maior salário do departamento:</w:t>
-      </w:r>
-    </w:p>
-    <w:tbl>
-      <w:tblPr>
-        <w:tblW w:w="5000" w:type="pct"/>
-        <w:tblCellSpacing w:w="15" w:type="dxa"/>
-        <w:tblBorders>
-          <w:top w:val="single" w:sz="6" w:space="0" w:color="DDDDDD"/>
-          <w:bottom w:val="single" w:sz="6" w:space="0" w:color="DDDDDD"/>
-          <w:right w:val="single" w:sz="6" w:space="0" w:color="DDDDDD"/>
-        </w:tblBorders>
-        <w:shd w:val="clear" w:color="auto" w:fill="FFFFFF"/>
-        <w:tblCellMar>
-          <w:top w:w="15" w:type="dxa"/>
-          <w:left w:w="15" w:type="dxa"/>
-          <w:bottom w:w="15" w:type="dxa"/>
-          <w:right w:w="15" w:type="dxa"/>
-        </w:tblCellMar>
-        <w:tblLook w:val="04A0" w:firstRow="1" w:lastRow="0" w:firstColumn="1" w:lastColumn="0" w:noHBand="0" w:noVBand="1"/>
-      </w:tblPr>
-      <w:tblGrid>
-        <w:gridCol w:w="2407"/>
-        <w:gridCol w:w="2296"/>
-        <w:gridCol w:w="3712"/>
-        <w:gridCol w:w="1541"/>
-      </w:tblGrid>
-      <w:tr>
-        <w:trPr>
-          <w:tblCellSpacing w:w="15" w:type="dxa"/>
-        </w:trPr>
-        <w:tc>
-          <w:tcPr>
-            <w:tcW w:w="1196" w:type="pct"/>
-            <w:tcBorders>
-              <w:top w:val="nil"/>
-              <w:left w:val="single" w:sz="6" w:space="0" w:color="DDDDDD"/>
-            </w:tcBorders>
-            <w:shd w:val="clear" w:color="auto" w:fill="F9F9F9"/>
-            <w:tcMar>
-              <w:top w:w="120" w:type="dxa"/>
-              <w:left w:w="120" w:type="dxa"/>
-              <w:bottom w:w="120" w:type="dxa"/>
-              <w:right w:w="120" w:type="dxa"/>
-            </w:tcMar>
-            <w:hideMark/>
-          </w:tcPr>
-          <w:p>
-            <w:pPr>
-              <w:spacing w:after="300" w:line="300" w:lineRule="atLeast"/>
-              <w:rPr>
-                <w:rFonts w:ascii="Helvetica" w:eastAsia="Times New Roman" w:hAnsi="Helvetica" w:cs="Times New Roman"/>
-                <w:b/>
-                <w:bCs/>
-                <w:color w:val="333333"/>
-                <w:sz w:val="21"/>
-                <w:szCs w:val="21"/>
-                <w:lang w:val="pt-BR"/>
-              </w:rPr>
-            </w:pPr>
-            <w:proofErr w:type="spellStart"/>
-            <w:r>
-              <w:rPr>
-                <w:rFonts w:ascii="Helvetica" w:eastAsia="Times New Roman" w:hAnsi="Helvetica" w:cs="Times New Roman"/>
-                <w:b/>
-                <w:bCs/>
-                <w:color w:val="333333"/>
-                <w:sz w:val="21"/>
-                <w:szCs w:val="21"/>
-                <w:lang w:val="pt-BR"/>
-              </w:rPr>
-              <w:t>Department</w:t>
-            </w:r>
-            <w:proofErr w:type="spellEnd"/>
-          </w:p>
-        </w:tc>
-        <w:tc>
-          <w:tcPr>
-            <w:tcW w:w="1147" w:type="pct"/>
-            <w:tcBorders>
-              <w:top w:val="nil"/>
-              <w:left w:val="single" w:sz="6" w:space="0" w:color="DDDDDD"/>
-            </w:tcBorders>
-            <w:shd w:val="clear" w:color="auto" w:fill="F9F9F9"/>
-            <w:tcMar>
-              <w:top w:w="120" w:type="dxa"/>
-              <w:left w:w="120" w:type="dxa"/>
-              <w:bottom w:w="120" w:type="dxa"/>
-              <w:right w:w="120" w:type="dxa"/>
-            </w:tcMar>
-            <w:hideMark/>
-          </w:tcPr>
-          <w:p>
-            <w:pPr>
-              <w:spacing w:after="300" w:line="300" w:lineRule="atLeast"/>
-              <w:rPr>
-                <w:rFonts w:ascii="Helvetica" w:eastAsia="Times New Roman" w:hAnsi="Helvetica" w:cs="Times New Roman"/>
-                <w:b/>
-                <w:bCs/>
-                <w:color w:val="333333"/>
-                <w:sz w:val="21"/>
-                <w:szCs w:val="21"/>
-                <w:lang w:val="pt-BR"/>
-              </w:rPr>
-            </w:pPr>
-            <w:proofErr w:type="spellStart"/>
-            <w:r>
-              <w:rPr>
-                <w:rFonts w:ascii="Helvetica" w:eastAsia="Times New Roman" w:hAnsi="Helvetica" w:cs="Times New Roman"/>
-                <w:b/>
-                <w:bCs/>
-                <w:color w:val="333333"/>
-                <w:sz w:val="21"/>
-                <w:szCs w:val="21"/>
-                <w:lang w:val="pt-BR"/>
-              </w:rPr>
-              <w:t>Employees</w:t>
-            </w:r>
-            <w:proofErr w:type="spellEnd"/>
-          </w:p>
-        </w:tc>
-        <w:tc>
-          <w:tcPr>
-            <w:tcW w:w="1864" w:type="pct"/>
-            <w:tcBorders>
-              <w:top w:val="nil"/>
-              <w:left w:val="single" w:sz="6" w:space="0" w:color="DDDDDD"/>
-            </w:tcBorders>
-            <w:shd w:val="clear" w:color="auto" w:fill="F9F9F9"/>
-            <w:tcMar>
-              <w:top w:w="120" w:type="dxa"/>
-              <w:left w:w="120" w:type="dxa"/>
-              <w:bottom w:w="120" w:type="dxa"/>
-              <w:right w:w="120" w:type="dxa"/>
-            </w:tcMar>
-            <w:hideMark/>
-          </w:tcPr>
-          <w:p>
-            <w:pPr>
-              <w:spacing w:after="300" w:line="300" w:lineRule="atLeast"/>
-              <w:rPr>
-                <w:rFonts w:ascii="Helvetica" w:eastAsia="Times New Roman" w:hAnsi="Helvetica" w:cs="Times New Roman"/>
-                <w:b/>
-                <w:bCs/>
-                <w:color w:val="333333"/>
-                <w:sz w:val="21"/>
-                <w:szCs w:val="21"/>
-                <w:lang w:val="pt-BR"/>
-              </w:rPr>
-            </w:pPr>
-            <w:proofErr w:type="spellStart"/>
-            <w:r>
-              <w:rPr>
-                <w:rFonts w:ascii="Helvetica" w:eastAsia="Times New Roman" w:hAnsi="Helvetica" w:cs="Times New Roman"/>
-                <w:b/>
-                <w:bCs/>
-                <w:color w:val="333333"/>
-                <w:sz w:val="21"/>
-                <w:szCs w:val="21"/>
-                <w:lang w:val="pt-BR"/>
-              </w:rPr>
-              <w:t>QuantityEmployees</w:t>
-            </w:r>
-            <w:proofErr w:type="spellEnd"/>
-          </w:p>
-        </w:tc>
-        <w:tc>
-          <w:tcPr>
-            <w:tcW w:w="758" w:type="pct"/>
-            <w:tcBorders>
-              <w:top w:val="nil"/>
-              <w:left w:val="single" w:sz="6" w:space="0" w:color="DDDDDD"/>
-            </w:tcBorders>
-            <w:shd w:val="clear" w:color="auto" w:fill="F9F9F9"/>
-            <w:tcMar>
-              <w:top w:w="120" w:type="dxa"/>
-              <w:left w:w="120" w:type="dxa"/>
-              <w:bottom w:w="120" w:type="dxa"/>
-              <w:right w:w="120" w:type="dxa"/>
-            </w:tcMar>
-            <w:hideMark/>
-          </w:tcPr>
-          <w:p>
-            <w:pPr>
-              <w:spacing w:after="300" w:line="300" w:lineRule="atLeast"/>
-              <w:rPr>
-                <w:rFonts w:ascii="Helvetica" w:eastAsia="Times New Roman" w:hAnsi="Helvetica" w:cs="Times New Roman"/>
-                <w:b/>
-                <w:bCs/>
-                <w:color w:val="333333"/>
-                <w:sz w:val="21"/>
-                <w:szCs w:val="21"/>
-                <w:lang w:val="pt-BR"/>
-              </w:rPr>
-            </w:pPr>
-            <w:proofErr w:type="spellStart"/>
-            <w:r>
-              <w:rPr>
-                <w:rFonts w:ascii="Helvetica" w:eastAsia="Times New Roman" w:hAnsi="Helvetica" w:cs="Times New Roman"/>
-                <w:b/>
-                <w:bCs/>
-                <w:color w:val="333333"/>
-                <w:sz w:val="21"/>
-                <w:szCs w:val="21"/>
-                <w:lang w:val="pt-BR"/>
-              </w:rPr>
-              <w:t>Salary</w:t>
-            </w:r>
-            <w:proofErr w:type="spellEnd"/>
-          </w:p>
-        </w:tc>
-      </w:tr>
-      <w:tr>
-        <w:trPr>
-          <w:tblCellSpacing w:w="15" w:type="dxa"/>
-        </w:trPr>
-        <w:tc>
-          <w:tcPr>
-            <w:tcW w:w="1196" w:type="pct"/>
-            <w:tcBorders>
-              <w:top w:val="single" w:sz="6" w:space="0" w:color="DDDDDD"/>
-              <w:left w:val="single" w:sz="6" w:space="0" w:color="DDDDDD"/>
-            </w:tcBorders>
-            <w:shd w:val="clear" w:color="auto" w:fill="FFFFFF"/>
-            <w:tcMar>
-              <w:top w:w="120" w:type="dxa"/>
-              <w:left w:w="120" w:type="dxa"/>
-              <w:bottom w:w="120" w:type="dxa"/>
-              <w:right w:w="120" w:type="dxa"/>
-            </w:tcMar>
-            <w:hideMark/>
-          </w:tcPr>
-          <w:p>
-            <w:pPr>
-              <w:spacing w:after="300" w:line="300" w:lineRule="atLeast"/>
-              <w:rPr>
-                <w:rFonts w:ascii="Helvetica" w:eastAsia="Times New Roman" w:hAnsi="Helvetica" w:cs="Times New Roman"/>
-                <w:color w:val="333333"/>
-                <w:sz w:val="21"/>
-                <w:szCs w:val="21"/>
-                <w:lang w:val="pt-BR"/>
-              </w:rPr>
-            </w:pPr>
-            <w:r>
-              <w:rPr>
-                <w:rFonts w:ascii="Helvetica" w:eastAsia="Times New Roman" w:hAnsi="Helvetica" w:cs="Times New Roman"/>
-                <w:color w:val="333333"/>
-                <w:sz w:val="21"/>
-                <w:szCs w:val="21"/>
-                <w:lang w:val="pt-BR"/>
-              </w:rPr>
-              <w:t>IT</w:t>
-            </w:r>
-          </w:p>
-        </w:tc>
-        <w:tc>
-          <w:tcPr>
-            <w:tcW w:w="1147" w:type="pct"/>
-            <w:tcBorders>
-              <w:top w:val="single" w:sz="6" w:space="0" w:color="DDDDDD"/>
-              <w:left w:val="single" w:sz="6" w:space="0" w:color="DDDDDD"/>
-            </w:tcBorders>
-            <w:shd w:val="clear" w:color="auto" w:fill="FFFFFF"/>
-            <w:tcMar>
-              <w:top w:w="120" w:type="dxa"/>
-              <w:left w:w="120" w:type="dxa"/>
-              <w:bottom w:w="120" w:type="dxa"/>
-              <w:right w:w="120" w:type="dxa"/>
-            </w:tcMar>
-            <w:hideMark/>
-          </w:tcPr>
-          <w:p>
-            <w:pPr>
-              <w:spacing w:after="300" w:line="300" w:lineRule="atLeast"/>
-              <w:rPr>
-                <w:rFonts w:ascii="Helvetica" w:eastAsia="Times New Roman" w:hAnsi="Helvetica" w:cs="Times New Roman"/>
-                <w:color w:val="333333"/>
-                <w:sz w:val="21"/>
-                <w:szCs w:val="21"/>
-                <w:lang w:val="pt-BR"/>
-              </w:rPr>
-            </w:pPr>
-            <w:proofErr w:type="spellStart"/>
-            <w:proofErr w:type="gramStart"/>
-            <w:r>
-              <w:rPr>
-                <w:rFonts w:ascii="Helvetica" w:eastAsia="Times New Roman" w:hAnsi="Helvetica" w:cs="Times New Roman"/>
-                <w:color w:val="333333"/>
-                <w:sz w:val="21"/>
-                <w:szCs w:val="21"/>
-                <w:lang w:val="pt-BR"/>
-              </w:rPr>
-              <w:t>Jim,Max</w:t>
-            </w:r>
-            <w:proofErr w:type="spellEnd"/>
-            <w:proofErr w:type="gramEnd"/>
-          </w:p>
-        </w:tc>
-        <w:tc>
-          <w:tcPr>
-            <w:tcW w:w="1864" w:type="pct"/>
-            <w:tcBorders>
-              <w:top w:val="single" w:sz="6" w:space="0" w:color="DDDDDD"/>
-              <w:left w:val="single" w:sz="6" w:space="0" w:color="DDDDDD"/>
-            </w:tcBorders>
-            <w:shd w:val="clear" w:color="auto" w:fill="FFFFFF"/>
-            <w:tcMar>
-              <w:top w:w="120" w:type="dxa"/>
-              <w:left w:w="120" w:type="dxa"/>
-              <w:bottom w:w="120" w:type="dxa"/>
-              <w:right w:w="120" w:type="dxa"/>
-            </w:tcMar>
-            <w:hideMark/>
-          </w:tcPr>
-          <w:p>
-            <w:pPr>
-              <w:spacing w:after="300" w:line="300" w:lineRule="atLeast"/>
-              <w:rPr>
-                <w:rFonts w:ascii="Helvetica" w:eastAsia="Times New Roman" w:hAnsi="Helvetica" w:cs="Times New Roman"/>
-                <w:color w:val="333333"/>
-                <w:sz w:val="21"/>
-                <w:szCs w:val="21"/>
-                <w:lang w:val="pt-BR"/>
-              </w:rPr>
-            </w:pPr>
-            <w:r>
-              <w:rPr>
-                <w:rFonts w:ascii="Helvetica" w:eastAsia="Times New Roman" w:hAnsi="Helvetica" w:cs="Times New Roman"/>
-                <w:color w:val="333333"/>
-                <w:sz w:val="21"/>
-                <w:szCs w:val="21"/>
-                <w:lang w:val="pt-BR"/>
-              </w:rPr>
-              <w:t>2</w:t>
-            </w:r>
-          </w:p>
-        </w:tc>
-        <w:tc>
-          <w:tcPr>
-            <w:tcW w:w="758" w:type="pct"/>
-            <w:tcBorders>
-              <w:top w:val="single" w:sz="6" w:space="0" w:color="DDDDDD"/>
-              <w:left w:val="single" w:sz="6" w:space="0" w:color="DDDDDD"/>
-            </w:tcBorders>
-            <w:shd w:val="clear" w:color="auto" w:fill="FFFFFF"/>
-            <w:tcMar>
-              <w:top w:w="120" w:type="dxa"/>
-              <w:left w:w="120" w:type="dxa"/>
-              <w:bottom w:w="120" w:type="dxa"/>
-              <w:right w:w="120" w:type="dxa"/>
-            </w:tcMar>
-            <w:hideMark/>
-          </w:tcPr>
-          <w:p>
-            <w:pPr>
-              <w:spacing w:after="300" w:line="300" w:lineRule="atLeast"/>
-              <w:rPr>
-                <w:rFonts w:ascii="Helvetica" w:eastAsia="Times New Roman" w:hAnsi="Helvetica" w:cs="Times New Roman"/>
-                <w:color w:val="333333"/>
-                <w:sz w:val="21"/>
-                <w:szCs w:val="21"/>
-                <w:lang w:val="pt-BR"/>
-              </w:rPr>
-            </w:pPr>
-            <w:r>
-              <w:rPr>
-                <w:rFonts w:ascii="Helvetica" w:eastAsia="Times New Roman" w:hAnsi="Helvetica" w:cs="Times New Roman"/>
-                <w:color w:val="333333"/>
-                <w:sz w:val="21"/>
-                <w:szCs w:val="21"/>
-                <w:lang w:val="pt-BR"/>
-              </w:rPr>
-              <w:t>90000</w:t>
-            </w:r>
-          </w:p>
-        </w:tc>
-      </w:tr>
-      <w:tr>
-        <w:trPr>
-          <w:tblCellSpacing w:w="15" w:type="dxa"/>
-        </w:trPr>
-        <w:tc>
-          <w:tcPr>
-            <w:tcW w:w="1196" w:type="pct"/>
-            <w:tcBorders>
-              <w:top w:val="single" w:sz="6" w:space="0" w:color="DDDDDD"/>
-              <w:left w:val="single" w:sz="6" w:space="0" w:color="DDDDDD"/>
-            </w:tcBorders>
-            <w:shd w:val="clear" w:color="auto" w:fill="F9F9F9"/>
-            <w:tcMar>
-              <w:top w:w="120" w:type="dxa"/>
-              <w:left w:w="120" w:type="dxa"/>
-              <w:bottom w:w="120" w:type="dxa"/>
-              <w:right w:w="120" w:type="dxa"/>
-            </w:tcMar>
-            <w:hideMark/>
-          </w:tcPr>
-          <w:p>
-            <w:pPr>
-              <w:spacing w:after="300" w:line="300" w:lineRule="atLeast"/>
-              <w:rPr>
-                <w:rFonts w:ascii="Helvetica" w:eastAsia="Times New Roman" w:hAnsi="Helvetica" w:cs="Times New Roman"/>
-                <w:color w:val="333333"/>
-                <w:sz w:val="21"/>
-                <w:szCs w:val="21"/>
-                <w:lang w:val="pt-BR"/>
-              </w:rPr>
-            </w:pPr>
-            <w:r>
-              <w:rPr>
-                <w:rFonts w:ascii="Helvetica" w:eastAsia="Times New Roman" w:hAnsi="Helvetica" w:cs="Times New Roman"/>
-                <w:color w:val="333333"/>
-                <w:sz w:val="21"/>
-                <w:szCs w:val="21"/>
-                <w:lang w:val="pt-BR"/>
-              </w:rPr>
-              <w:t>Sales</w:t>
-            </w:r>
-          </w:p>
-        </w:tc>
-        <w:tc>
-          <w:tcPr>
-            <w:tcW w:w="1147" w:type="pct"/>
-            <w:tcBorders>
-              <w:top w:val="single" w:sz="6" w:space="0" w:color="DDDDDD"/>
-              <w:left w:val="single" w:sz="6" w:space="0" w:color="DDDDDD"/>
-            </w:tcBorders>
-            <w:shd w:val="clear" w:color="auto" w:fill="F9F9F9"/>
-            <w:tcMar>
-              <w:top w:w="120" w:type="dxa"/>
-              <w:left w:w="120" w:type="dxa"/>
-              <w:bottom w:w="120" w:type="dxa"/>
-              <w:right w:w="120" w:type="dxa"/>
-            </w:tcMar>
-            <w:hideMark/>
-          </w:tcPr>
-          <w:p>
-            <w:pPr>
-              <w:spacing w:after="300" w:line="300" w:lineRule="atLeast"/>
-              <w:rPr>
-                <w:rFonts w:ascii="Helvetica" w:eastAsia="Times New Roman" w:hAnsi="Helvetica" w:cs="Times New Roman"/>
-                <w:color w:val="333333"/>
-                <w:sz w:val="21"/>
-                <w:szCs w:val="21"/>
-                <w:lang w:val="pt-BR"/>
-              </w:rPr>
-            </w:pPr>
-            <w:r>
-              <w:rPr>
-                <w:rFonts w:ascii="Helvetica" w:eastAsia="Times New Roman" w:hAnsi="Helvetica" w:cs="Times New Roman"/>
-                <w:color w:val="333333"/>
-                <w:sz w:val="21"/>
-                <w:szCs w:val="21"/>
-                <w:lang w:val="pt-BR"/>
-              </w:rPr>
-              <w:t>Henry</w:t>
-            </w:r>
-          </w:p>
-        </w:tc>
-        <w:tc>
-          <w:tcPr>
-            <w:tcW w:w="1864" w:type="pct"/>
-            <w:tcBorders>
-              <w:top w:val="single" w:sz="6" w:space="0" w:color="DDDDDD"/>
-              <w:left w:val="single" w:sz="6" w:space="0" w:color="DDDDDD"/>
-            </w:tcBorders>
-            <w:shd w:val="clear" w:color="auto" w:fill="F9F9F9"/>
-            <w:tcMar>
-              <w:top w:w="120" w:type="dxa"/>
-              <w:left w:w="120" w:type="dxa"/>
-              <w:bottom w:w="120" w:type="dxa"/>
-              <w:right w:w="120" w:type="dxa"/>
-            </w:tcMar>
-            <w:hideMark/>
-          </w:tcPr>
-          <w:p>
-            <w:pPr>
-              <w:spacing w:after="300" w:line="300" w:lineRule="atLeast"/>
-              <w:rPr>
-                <w:rFonts w:ascii="Helvetica" w:eastAsia="Times New Roman" w:hAnsi="Helvetica" w:cs="Times New Roman"/>
-                <w:color w:val="333333"/>
-                <w:sz w:val="21"/>
-                <w:szCs w:val="21"/>
-                <w:lang w:val="pt-BR"/>
-              </w:rPr>
-            </w:pPr>
-            <w:r>
-              <w:rPr>
-                <w:rFonts w:ascii="Helvetica" w:eastAsia="Times New Roman" w:hAnsi="Helvetica" w:cs="Times New Roman"/>
-                <w:color w:val="333333"/>
-                <w:sz w:val="21"/>
-                <w:szCs w:val="21"/>
-                <w:lang w:val="pt-BR"/>
-              </w:rPr>
-              <w:t>1</w:t>
-            </w:r>
-          </w:p>
-        </w:tc>
-        <w:tc>
-          <w:tcPr>
-            <w:tcW w:w="758" w:type="pct"/>
-            <w:tcBorders>
-              <w:top w:val="single" w:sz="6" w:space="0" w:color="DDDDDD"/>
-              <w:left w:val="single" w:sz="6" w:space="0" w:color="DDDDDD"/>
-            </w:tcBorders>
-            <w:shd w:val="clear" w:color="auto" w:fill="F9F9F9"/>
-            <w:tcMar>
-              <w:top w:w="120" w:type="dxa"/>
-              <w:left w:w="120" w:type="dxa"/>
-              <w:bottom w:w="120" w:type="dxa"/>
-              <w:right w:w="120" w:type="dxa"/>
-            </w:tcMar>
-            <w:hideMark/>
-          </w:tcPr>
-          <w:p>
-            <w:pPr>
-              <w:spacing w:after="300" w:line="300" w:lineRule="atLeast"/>
-              <w:rPr>
-                <w:rFonts w:ascii="Helvetica" w:eastAsia="Times New Roman" w:hAnsi="Helvetica" w:cs="Times New Roman"/>
-                <w:color w:val="333333"/>
-                <w:sz w:val="21"/>
-                <w:szCs w:val="21"/>
-                <w:lang w:val="pt-BR"/>
-              </w:rPr>
-            </w:pPr>
-            <w:r>
-              <w:rPr>
-                <w:rFonts w:ascii="Helvetica" w:eastAsia="Times New Roman" w:hAnsi="Helvetica" w:cs="Times New Roman"/>
-                <w:color w:val="333333"/>
-                <w:sz w:val="21"/>
-                <w:szCs w:val="21"/>
-                <w:lang w:val="pt-BR"/>
-              </w:rPr>
-              <w:t>80000</w:t>
-            </w:r>
-          </w:p>
-        </w:tc>
-      </w:tr>
-    </w:tbl>
-    <w:p>
-      <w:pPr>
         <w:rPr>
           <w:lang w:val="pt-BR"/>
         </w:rPr>
@@ -2520,7 +1717,6 @@
         </w:rPr>
         <w:t xml:space="preserve"> </w:t>
       </w:r>
-      <w:proofErr w:type="spellStart"/>
       <w:r>
         <w:rPr>
           <w:color w:val="666666"/>
@@ -2528,7 +1724,6 @@
         </w:rPr>
         <w:t>Buy</w:t>
       </w:r>
-      <w:proofErr w:type="spellEnd"/>
       <w:r>
         <w:rPr>
           <w:color w:val="666666"/>
@@ -2567,7 +1762,6 @@
         </w:rPr>
         <w:t xml:space="preserve"> </w:t>
       </w:r>
-      <w:proofErr w:type="spellStart"/>
       <w:r>
         <w:rPr>
           <w:color w:val="666666"/>
@@ -2575,7 +1769,6 @@
         </w:rPr>
         <w:t>Justi</w:t>
       </w:r>
-      <w:proofErr w:type="spellEnd"/>
       <w:r>
         <w:rPr>
           <w:color w:val="666666"/>
@@ -2645,7 +1838,6 @@
         </w:rPr>
         <w:t xml:space="preserve"> </w:t>
       </w:r>
-      <w:proofErr w:type="spellStart"/>
       <w:r>
         <w:rPr>
           <w:rFonts w:ascii="Arial" w:hAnsi="Arial" w:cs="Arial"/>
@@ -2654,7 +1846,6 @@
         </w:rPr>
         <w:t>Buy</w:t>
       </w:r>
-      <w:proofErr w:type="spellEnd"/>
       <w:r>
         <w:rPr>
           <w:rFonts w:ascii="Arial" w:hAnsi="Arial" w:cs="Arial"/>
@@ -3018,7 +2209,6 @@
         </w:rPr>
         <w:t xml:space="preserve"> </w:t>
       </w:r>
-      <w:proofErr w:type="spellStart"/>
       <w:r>
         <w:rPr>
           <w:rFonts w:ascii="Arial" w:hAnsi="Arial" w:cs="Arial"/>
@@ -3027,7 +2217,6 @@
         </w:rPr>
         <w:t>Buy</w:t>
       </w:r>
-      <w:proofErr w:type="spellEnd"/>
       <w:r>
         <w:rPr>
           <w:rFonts w:ascii="Arial" w:hAnsi="Arial" w:cs="Arial"/>

</xml_diff>